<commit_message>
final class 05-25-2017 --- updated and added support for duplicated task
</commit_message>
<xml_diff>
--- a/example.docx
+++ b/example.docx
@@ -537,7 +537,13 @@
           <w:b/>
         </w:rPr>
         <w:lastRenderedPageBreak/>
-        <w:t>5/23/2017</w:t>
+        <w:t>5/24</w:t>
+      </w:r>
+      <w:r>
+        <w:rPr>
+          <w:b/>
+        </w:rPr>
+        <w:t>/2017</w:t>
       </w:r>
     </w:p>
     <w:p>
@@ -584,18 +590,221 @@
       <w:pPr>
         <w:ind w:left="720"/>
       </w:pPr>
+    </w:p>
+    <w:p>
+      <w:pPr>
+        <w:ind w:left="720"/>
+        <w:rPr>
+          <w:b/>
+        </w:rPr>
+      </w:pPr>
+      <w:r>
+        <w:rPr>
+          <w:b/>
+        </w:rPr>
+        <w:t>5/25/2017</w:t>
+      </w:r>
+    </w:p>
+    <w:p>
+      <w:pPr>
+        <w:ind w:left="720" w:firstLine="720"/>
+      </w:pPr>
+      <w:proofErr w:type="gramStart"/>
+      <w:r>
+        <w:t>Collection(</w:t>
+      </w:r>
+      <w:proofErr w:type="gramEnd"/>
+      <w:r>
+        <w:t>Interface)</w:t>
+      </w:r>
+    </w:p>
+    <w:p>
+      <w:pPr>
+        <w:ind w:left="720" w:firstLine="720"/>
+      </w:pPr>
+      <w:r>
+        <w:t xml:space="preserve">(.size .add(T)  .contains(T) </w:t>
+      </w:r>
+      <w:r>
+        <w:sym w:font="Wingdings" w:char="F0E0"/>
+      </w:r>
+      <w:r>
+        <w:t>bool</w:t>
+      </w:r>
       <w:bookmarkStart w:id="0" w:name="_GoBack"/>
       <w:bookmarkEnd w:id="0"/>
-    </w:p>
-    <w:p>
-      <w:pPr>
-        <w:ind w:left="720"/>
-      </w:pPr>
-    </w:p>
-    <w:p>
-      <w:pPr>
-        <w:ind w:left="720"/>
-      </w:pPr>
+      <w:r>
+        <w:t xml:space="preserve"> )</w:t>
+      </w:r>
+    </w:p>
+    <w:p>
+      <w:pPr>
+        <w:ind w:firstLine="720"/>
+      </w:pPr>
+      <w:r>
+        <w:t xml:space="preserve">List </w:t>
+      </w:r>
+      <w:r>
+        <w:tab/>
+        <w:t xml:space="preserve">        Set</w:t>
+      </w:r>
+      <w:r>
+        <w:tab/>
+      </w:r>
+      <w:r>
+        <w:tab/>
+        <w:t>Map</w:t>
+      </w:r>
+    </w:p>
+    <w:p>
+      <w:pPr>
+        <w:ind w:left="720"/>
+      </w:pPr>
+      <w:r>
+        <w:t xml:space="preserve">Interface solo se </w:t>
+      </w:r>
+      <w:proofErr w:type="spellStart"/>
+      <w:r>
+        <w:t>tiene</w:t>
+      </w:r>
+      <w:proofErr w:type="spellEnd"/>
+      <w:r>
+        <w:t xml:space="preserve"> </w:t>
+      </w:r>
+      <w:proofErr w:type="spellStart"/>
+      <w:r>
+        <w:t>comportamiento</w:t>
+      </w:r>
+      <w:proofErr w:type="spellEnd"/>
+      <w:r>
+        <w:t xml:space="preserve"> (solo la firma sin </w:t>
+      </w:r>
+      <w:proofErr w:type="spellStart"/>
+      <w:r>
+        <w:t>cuerpo</w:t>
+      </w:r>
+      <w:proofErr w:type="spellEnd"/>
+      <w:r>
+        <w:t>.)</w:t>
+      </w:r>
+    </w:p>
+    <w:p>
+      <w:pPr>
+        <w:ind w:left="720"/>
+      </w:pPr>
+      <w:r>
+        <w:t xml:space="preserve">List, </w:t>
+      </w:r>
+      <w:proofErr w:type="spellStart"/>
+      <w:r>
+        <w:t>pueden</w:t>
+      </w:r>
+      <w:proofErr w:type="spellEnd"/>
+      <w:r>
+        <w:t xml:space="preserve"> </w:t>
+      </w:r>
+      <w:proofErr w:type="spellStart"/>
+      <w:proofErr w:type="gramStart"/>
+      <w:r>
+        <w:t>haber</w:t>
+      </w:r>
+      <w:proofErr w:type="spellEnd"/>
+      <w:proofErr w:type="gramEnd"/>
+      <w:r>
+        <w:t xml:space="preserve"> </w:t>
+      </w:r>
+      <w:proofErr w:type="spellStart"/>
+      <w:r>
+        <w:t>elementos</w:t>
+      </w:r>
+      <w:proofErr w:type="spellEnd"/>
+      <w:r>
+        <w:t xml:space="preserve"> </w:t>
+      </w:r>
+      <w:proofErr w:type="spellStart"/>
+      <w:r>
+        <w:t>repetidos</w:t>
+      </w:r>
+      <w:proofErr w:type="spellEnd"/>
+    </w:p>
+    <w:p>
+      <w:pPr>
+        <w:ind w:left="720"/>
+      </w:pPr>
+      <w:r>
+        <w:t xml:space="preserve">Set, no </w:t>
+      </w:r>
+      <w:proofErr w:type="spellStart"/>
+      <w:r>
+        <w:t>pueden</w:t>
+      </w:r>
+      <w:proofErr w:type="spellEnd"/>
+      <w:r>
+        <w:t xml:space="preserve"> </w:t>
+      </w:r>
+      <w:proofErr w:type="spellStart"/>
+      <w:proofErr w:type="gramStart"/>
+      <w:r>
+        <w:t>haber</w:t>
+      </w:r>
+      <w:proofErr w:type="spellEnd"/>
+      <w:proofErr w:type="gramEnd"/>
+      <w:r>
+        <w:t xml:space="preserve"> </w:t>
+      </w:r>
+      <w:proofErr w:type="spellStart"/>
+      <w:r>
+        <w:t>elementos</w:t>
+      </w:r>
+      <w:proofErr w:type="spellEnd"/>
+      <w:r>
+        <w:t xml:space="preserve"> </w:t>
+      </w:r>
+      <w:proofErr w:type="spellStart"/>
+      <w:r>
+        <w:t>repetidos</w:t>
+      </w:r>
+      <w:proofErr w:type="spellEnd"/>
+    </w:p>
+    <w:p>
+      <w:pPr>
+        <w:ind w:left="720"/>
+      </w:pPr>
+      <w:r>
+        <w:t xml:space="preserve">Map, </w:t>
+      </w:r>
+      <w:proofErr w:type="spellStart"/>
+      <w:r>
+        <w:t>es</w:t>
+      </w:r>
+      <w:proofErr w:type="spellEnd"/>
+      <w:r>
+        <w:t xml:space="preserve"> </w:t>
+      </w:r>
+      <w:proofErr w:type="gramStart"/>
+      <w:r>
+        <w:t>un</w:t>
+      </w:r>
+      <w:proofErr w:type="gramEnd"/>
+      <w:r>
+        <w:t xml:space="preserve"> </w:t>
+      </w:r>
+      <w:proofErr w:type="spellStart"/>
+      <w:r>
+        <w:t>arreglo</w:t>
+      </w:r>
+      <w:proofErr w:type="spellEnd"/>
+      <w:r>
+        <w:t xml:space="preserve"> </w:t>
+      </w:r>
+      <w:proofErr w:type="spellStart"/>
+      <w:r>
+        <w:t>sucesivo</w:t>
+      </w:r>
+      <w:proofErr w:type="spellEnd"/>
+      <w:r>
+        <w:t xml:space="preserve"> de Key and Data?</w:t>
+      </w:r>
     </w:p>
     <w:sectPr>
       <w:pgSz w:w="12240" w:h="15840"/>

</xml_diff>